<commit_message>
chg: toggle works with only a given mac address, also changed ip adresses
</commit_message>
<xml_diff>
--- a/Documentation/O-MI Reference Implementation.docx
+++ b/Documentation/O-MI Reference Implementation.docx
@@ -102,8 +102,6 @@
           <w:b/>
         </w:rPr>
       </w:pPr>
-      <w:bookmarkStart w:id="0" w:name="_GoBack"/>
-      <w:bookmarkEnd w:id="0"/>
       <w:r>
         <w:rPr>
           <w:b/>
@@ -395,10 +393,7 @@
       </w:r>
       <w:proofErr w:type="spellStart"/>
       <w:r>
-        <w:t>adjustmen</w:t>
-      </w:r>
-      <w:r>
-        <w:t>ts</w:t>
+        <w:t>adjustments</w:t>
       </w:r>
       <w:proofErr w:type="spellEnd"/>
       <w:r>
@@ -1009,10 +1004,7 @@
       </w:r>
       <w:proofErr w:type="spellStart"/>
       <w:r>
-        <w:t>b</w:t>
-      </w:r>
-      <w:r>
-        <w:t>e</w:t>
+        <w:t>be</w:t>
       </w:r>
       <w:proofErr w:type="spellEnd"/>
       <w:r>
@@ -1525,10 +1517,7 @@
       </w:r>
       <w:proofErr w:type="spellStart"/>
       <w:r>
-        <w:t>t</w:t>
-      </w:r>
-      <w:r>
-        <w:t>he</w:t>
+        <w:t>the</w:t>
       </w:r>
       <w:proofErr w:type="spellEnd"/>
       <w:r>
@@ -1864,10 +1853,7 @@
       </w:r>
       <w:proofErr w:type="spellStart"/>
       <w:r>
-        <w:t>i</w:t>
-      </w:r>
-      <w:r>
-        <w:t>s</w:t>
+        <w:t>is</w:t>
       </w:r>
       <w:proofErr w:type="spellEnd"/>
       <w:r>
@@ -2192,10 +2178,7 @@
       </w:r>
       <w:proofErr w:type="spellStart"/>
       <w:r>
-        <w:t>e</w:t>
-      </w:r>
-      <w:r>
-        <w:t>vents</w:t>
+        <w:t>events</w:t>
       </w:r>
       <w:proofErr w:type="spellEnd"/>
       <w:r>
@@ -2932,10 +2915,7 @@
       </w:r>
       <w:proofErr w:type="spellStart"/>
       <w:r>
-        <w:t>senso</w:t>
-      </w:r>
-      <w:r>
-        <w:t>r</w:t>
+        <w:t>sensor</w:t>
       </w:r>
       <w:proofErr w:type="spellEnd"/>
       <w:r>
@@ -3101,24 +3081,21 @@
         <w:pStyle w:val="normal0"/>
       </w:pPr>
       <w:r>
-        <w:tab/>
-      </w:r>
-      <w:r>
         <w:rPr>
           <w:noProof/>
           <w:lang w:val="en-US"/>
         </w:rPr>
         <w:drawing>
-          <wp:anchor distT="114300" distB="114300" distL="114300" distR="114300" simplePos="0" relativeHeight="251658240" behindDoc="0" locked="0" layoutInCell="0" hidden="0" allowOverlap="0">
+          <wp:anchor distT="114300" distB="114300" distL="114300" distR="114300" simplePos="0" relativeHeight="251658240" behindDoc="0" locked="0" layoutInCell="0" hidden="0" allowOverlap="0" wp14:anchorId="49FF4921" wp14:editId="0801D7A9">
             <wp:simplePos x="0" y="0"/>
             <wp:positionH relativeFrom="margin">
-              <wp:posOffset>3543300</wp:posOffset>
+              <wp:posOffset>4000500</wp:posOffset>
             </wp:positionH>
             <wp:positionV relativeFrom="paragraph">
-              <wp:posOffset>66675</wp:posOffset>
+              <wp:posOffset>173990</wp:posOffset>
             </wp:positionV>
-            <wp:extent cx="1538288" cy="1352074"/>
-            <wp:effectExtent l="0" t="0" r="0" b="0"/>
+            <wp:extent cx="1537970" cy="1351915"/>
+            <wp:effectExtent l="0" t="0" r="11430" b="0"/>
             <wp:wrapSquare wrapText="bothSides" distT="114300" distB="114300" distL="114300" distR="114300"/>
             <wp:docPr id="1" name="image01.png"/>
             <wp:cNvGraphicFramePr/>
@@ -3139,7 +3116,7 @@
                   <pic:spPr>
                     <a:xfrm>
                       <a:off x="0" y="0"/>
-                      <a:ext cx="1538288" cy="1352074"/>
+                      <a:ext cx="1537970" cy="1351915"/>
                     </a:xfrm>
                     <a:prstGeom prst="rect">
                       <a:avLst/>
@@ -3152,6 +3129,9 @@
           </wp:anchor>
         </w:drawing>
       </w:r>
+      <w:r>
+        <w:tab/>
+      </w:r>
     </w:p>
     <w:p>
       <w:pPr>
@@ -3425,6 +3405,8 @@
       <w:pPr>
         <w:pStyle w:val="normal0"/>
       </w:pPr>
+      <w:bookmarkStart w:id="0" w:name="_GoBack"/>
+      <w:bookmarkEnd w:id="0"/>
     </w:p>
     <w:p>
       <w:pPr>
@@ -4857,10 +4839,7 @@
       </w:r>
       <w:proofErr w:type="spellStart"/>
       <w:r>
-        <w:t>ther</w:t>
-      </w:r>
-      <w:r>
-        <w:t>e</w:t>
+        <w:t>there</w:t>
       </w:r>
       <w:proofErr w:type="spellEnd"/>
       <w:r>
@@ -4954,6 +4933,70 @@
       <w:r>
         <w:t xml:space="preserve"> web-interface.</w:t>
       </w:r>
+      <w:r>
+        <w:t xml:space="preserve"> </w:t>
+      </w:r>
+      <w:proofErr w:type="spellStart"/>
+      <w:r>
+        <w:t>To</w:t>
+      </w:r>
+      <w:proofErr w:type="spellEnd"/>
+      <w:r>
+        <w:t xml:space="preserve"> </w:t>
+      </w:r>
+      <w:proofErr w:type="spellStart"/>
+      <w:r>
+        <w:t>access</w:t>
+      </w:r>
+      <w:proofErr w:type="spellEnd"/>
+      <w:r>
+        <w:t xml:space="preserve"> </w:t>
+      </w:r>
+      <w:proofErr w:type="spellStart"/>
+      <w:r>
+        <w:t>it</w:t>
+      </w:r>
+      <w:proofErr w:type="spellEnd"/>
+      <w:r>
+        <w:t xml:space="preserve">, </w:t>
+      </w:r>
+      <w:proofErr w:type="spellStart"/>
+      <w:r>
+        <w:t>follow</w:t>
+      </w:r>
+      <w:proofErr w:type="spellEnd"/>
+      <w:r>
+        <w:t xml:space="preserve"> </w:t>
+      </w:r>
+      <w:proofErr w:type="spellStart"/>
+      <w:r>
+        <w:t>the</w:t>
+      </w:r>
+      <w:proofErr w:type="spellEnd"/>
+      <w:r>
+        <w:t xml:space="preserve"> </w:t>
+      </w:r>
+      <w:proofErr w:type="spellStart"/>
+      <w:r>
+        <w:t>instruction</w:t>
+      </w:r>
+      <w:proofErr w:type="spellEnd"/>
+      <w:r>
+        <w:t xml:space="preserve"> </w:t>
+      </w:r>
+      <w:proofErr w:type="spellStart"/>
+      <w:r>
+        <w:t>manual</w:t>
+      </w:r>
+      <w:proofErr w:type="spellEnd"/>
+      <w:r>
+        <w:t>.</w:t>
+      </w:r>
+    </w:p>
+    <w:p>
+      <w:pPr>
+        <w:pStyle w:val="normal0"/>
+      </w:pPr>
     </w:p>
     <w:p>
       <w:pPr>
@@ -4970,13 +5013,8 @@
         <w:ind w:hanging="360"/>
         <w:contextualSpacing/>
       </w:pPr>
-      <w:proofErr w:type="spellStart"/>
-      <w:r>
-        <w:t>Configuring</w:t>
-      </w:r>
-      <w:proofErr w:type="spellEnd"/>
-      <w:r>
-        <w:t xml:space="preserve"> </w:t>
+      <w:r>
+        <w:t xml:space="preserve">First, open </w:t>
       </w:r>
       <w:proofErr w:type="spellStart"/>
       <w:r>
@@ -4984,6 +5022,102 @@
       </w:r>
       <w:proofErr w:type="spellEnd"/>
       <w:r>
+        <w:t xml:space="preserve"> web </w:t>
+      </w:r>
+      <w:proofErr w:type="spellStart"/>
+      <w:r>
+        <w:t>interface</w:t>
+      </w:r>
+      <w:proofErr w:type="spellEnd"/>
+      <w:r>
+        <w:t xml:space="preserve"> </w:t>
+      </w:r>
+      <w:proofErr w:type="spellStart"/>
+      <w:r>
+        <w:t>of</w:t>
+      </w:r>
+      <w:proofErr w:type="spellEnd"/>
+      <w:r>
+        <w:t xml:space="preserve"> </w:t>
+      </w:r>
+      <w:proofErr w:type="spellStart"/>
+      <w:r>
+        <w:t>the</w:t>
+      </w:r>
+      <w:proofErr w:type="spellEnd"/>
+      <w:r>
+        <w:t xml:space="preserve"> (</w:t>
+      </w:r>
+      <w:proofErr w:type="spellStart"/>
+      <w:r>
+        <w:t>factory</w:t>
+      </w:r>
+      <w:proofErr w:type="spellEnd"/>
+      <w:r>
+        <w:t xml:space="preserve"> </w:t>
+      </w:r>
+      <w:proofErr w:type="spellStart"/>
+      <w:r>
+        <w:t>resetted</w:t>
+      </w:r>
+      <w:proofErr w:type="spellEnd"/>
+      <w:r>
+        <w:t xml:space="preserve">) </w:t>
+      </w:r>
+      <w:proofErr w:type="spellStart"/>
+      <w:r>
+        <w:t>outlet</w:t>
+      </w:r>
+      <w:proofErr w:type="spellEnd"/>
+      <w:r>
+        <w:t xml:space="preserve">, </w:t>
+      </w:r>
+      <w:proofErr w:type="spellStart"/>
+      <w:r>
+        <w:t>choose</w:t>
+      </w:r>
+      <w:proofErr w:type="spellEnd"/>
+      <w:r>
+        <w:t xml:space="preserve"> </w:t>
+      </w:r>
+      <w:proofErr w:type="spellStart"/>
+      <w:r>
+        <w:t>language</w:t>
+      </w:r>
+      <w:proofErr w:type="spellEnd"/>
+      <w:r>
+        <w:t xml:space="preserve">, </w:t>
+      </w:r>
+      <w:proofErr w:type="spellStart"/>
+      <w:r>
+        <w:t>and</w:t>
+      </w:r>
+      <w:proofErr w:type="spellEnd"/>
+      <w:r>
+        <w:t xml:space="preserve"> </w:t>
+      </w:r>
+      <w:proofErr w:type="spellStart"/>
+      <w:r>
+        <w:t>apply</w:t>
+      </w:r>
+      <w:proofErr w:type="spellEnd"/>
+      <w:r>
+        <w:t xml:space="preserve"> </w:t>
+      </w:r>
+      <w:proofErr w:type="spellStart"/>
+      <w:r>
+        <w:t>the</w:t>
+      </w:r>
+      <w:proofErr w:type="spellEnd"/>
+      <w:r>
+        <w:t xml:space="preserve"> </w:t>
+      </w:r>
+      <w:proofErr w:type="spellStart"/>
+      <w:r>
+        <w:t>default</w:t>
+      </w:r>
+      <w:proofErr w:type="spellEnd"/>
+      <w:r>
         <w:t xml:space="preserve"> </w:t>
       </w:r>
       <w:proofErr w:type="spellStart"/>
@@ -5000,71 +5134,42 @@
       </w:r>
       <w:proofErr w:type="spellEnd"/>
       <w:r>
-        <w:t xml:space="preserve">: IP, </w:t>
-      </w:r>
-      <w:proofErr w:type="spellStart"/>
-      <w:r>
-        <w:t>subnet</w:t>
-      </w:r>
-      <w:proofErr w:type="spellEnd"/>
-      <w:r>
-        <w:t xml:space="preserve">, </w:t>
-      </w:r>
-      <w:proofErr w:type="spellStart"/>
-      <w:r>
-        <w:t>primary</w:t>
-      </w:r>
-      <w:proofErr w:type="spellEnd"/>
-      <w:r>
-        <w:t>/</w:t>
-      </w:r>
-      <w:proofErr w:type="spellStart"/>
-      <w:r>
-        <w:t>secondary</w:t>
-      </w:r>
-      <w:proofErr w:type="spellEnd"/>
-      <w:r>
-        <w:t xml:space="preserve"> DNS, </w:t>
-      </w:r>
-      <w:proofErr w:type="spellStart"/>
-      <w:r>
-        <w:t>gateway</w:t>
-      </w:r>
-      <w:proofErr w:type="spellEnd"/>
-      <w:r>
-        <w:t xml:space="preserve"> OR </w:t>
-      </w:r>
-      <w:proofErr w:type="spellStart"/>
-      <w:r>
-        <w:t>use</w:t>
-      </w:r>
-      <w:proofErr w:type="spellEnd"/>
-      <w:r>
-        <w:t xml:space="preserve"> </w:t>
-      </w:r>
-      <w:proofErr w:type="spellStart"/>
-      <w:r>
-        <w:t>the</w:t>
-      </w:r>
-      <w:proofErr w:type="spellEnd"/>
-      <w:r>
-        <w:t xml:space="preserve"> </w:t>
-      </w:r>
-      <w:proofErr w:type="spellStart"/>
-      <w:r>
-        <w:t>University’s</w:t>
-      </w:r>
-      <w:proofErr w:type="spellEnd"/>
-      <w:r>
-        <w:t xml:space="preserve"> DHCP </w:t>
-      </w:r>
-      <w:proofErr w:type="spellStart"/>
-      <w:r>
-        <w:t>service</w:t>
+        <w:t xml:space="preserve"> </w:t>
+      </w:r>
+      <w:proofErr w:type="spellStart"/>
+      <w:r>
+        <w:t>without</w:t>
+      </w:r>
+      <w:proofErr w:type="spellEnd"/>
+      <w:r>
+        <w:t xml:space="preserve"> </w:t>
+      </w:r>
+      <w:proofErr w:type="spellStart"/>
+      <w:r>
+        <w:t>changing</w:t>
+      </w:r>
+      <w:proofErr w:type="spellEnd"/>
+      <w:r>
+        <w:t xml:space="preserve"> </w:t>
+      </w:r>
+      <w:proofErr w:type="spellStart"/>
+      <w:r>
+        <w:t>anything</w:t>
+      </w:r>
+      <w:proofErr w:type="spellEnd"/>
+      <w:r>
+        <w:t xml:space="preserve">. Save </w:t>
+      </w:r>
+      <w:proofErr w:type="spellStart"/>
+      <w:r>
+        <w:t>inputs</w:t>
       </w:r>
       <w:proofErr w:type="spellEnd"/>
       <w:r>
         <w:t>.</w:t>
+      </w:r>
+      <w:r>
+        <w:br/>
       </w:r>
     </w:p>
     <w:p>
@@ -5079,15 +5184,301 @@
       </w:pPr>
       <w:proofErr w:type="spellStart"/>
       <w:r>
-        <w:t>If</w:t>
-      </w:r>
-      <w:proofErr w:type="spellEnd"/>
-      <w:r>
-        <w:t xml:space="preserve"> </w:t>
-      </w:r>
-      <w:proofErr w:type="spellStart"/>
-      <w:r>
-        <w:t>using</w:t>
+        <w:t>Then</w:t>
+      </w:r>
+      <w:proofErr w:type="spellEnd"/>
+      <w:r>
+        <w:t xml:space="preserve"> </w:t>
+      </w:r>
+      <w:proofErr w:type="spellStart"/>
+      <w:r>
+        <w:t>go</w:t>
+      </w:r>
+      <w:proofErr w:type="spellEnd"/>
+      <w:r>
+        <w:t xml:space="preserve"> </w:t>
+      </w:r>
+      <w:proofErr w:type="spellStart"/>
+      <w:r>
+        <w:t>to</w:t>
+      </w:r>
+      <w:proofErr w:type="spellEnd"/>
+      <w:r>
+        <w:t xml:space="preserve"> </w:t>
+      </w:r>
+      <w:proofErr w:type="spellStart"/>
+      <w:r>
+        <w:t>Configuration</w:t>
+      </w:r>
+      <w:proofErr w:type="spellEnd"/>
+      <w:r>
+        <w:t xml:space="preserve">/Device </w:t>
+      </w:r>
+      <w:proofErr w:type="spellStart"/>
+      <w:r>
+        <w:t>settings</w:t>
+      </w:r>
+      <w:proofErr w:type="spellEnd"/>
+      <w:r>
+        <w:t xml:space="preserve"> --&gt; Remote </w:t>
+      </w:r>
+      <w:proofErr w:type="spellStart"/>
+      <w:r>
+        <w:t>control</w:t>
+      </w:r>
+      <w:proofErr w:type="spellEnd"/>
+      <w:r>
+        <w:t xml:space="preserve">, </w:t>
+      </w:r>
+      <w:proofErr w:type="spellStart"/>
+      <w:r>
+        <w:t>enable</w:t>
+      </w:r>
+      <w:proofErr w:type="spellEnd"/>
+      <w:r>
+        <w:t xml:space="preserve"> </w:t>
+      </w:r>
+      <w:proofErr w:type="spellStart"/>
+      <w:r>
+        <w:t>both</w:t>
+      </w:r>
+      <w:proofErr w:type="spellEnd"/>
+      <w:r>
+        <w:t xml:space="preserve"> - </w:t>
+      </w:r>
+      <w:proofErr w:type="spellStart"/>
+      <w:r>
+        <w:t>read</w:t>
+      </w:r>
+      <w:proofErr w:type="spellEnd"/>
+      <w:r>
+        <w:t xml:space="preserve"> </w:t>
+      </w:r>
+      <w:proofErr w:type="spellStart"/>
+      <w:r>
+        <w:t>only</w:t>
+      </w:r>
+      <w:proofErr w:type="spellEnd"/>
+      <w:r>
+        <w:t xml:space="preserve"> </w:t>
+      </w:r>
+      <w:proofErr w:type="spellStart"/>
+      <w:r>
+        <w:t>and</w:t>
+      </w:r>
+      <w:proofErr w:type="spellEnd"/>
+      <w:r>
+        <w:t xml:space="preserve"> </w:t>
+      </w:r>
+      <w:proofErr w:type="spellStart"/>
+      <w:r>
+        <w:t>switching</w:t>
+      </w:r>
+      <w:proofErr w:type="spellEnd"/>
+      <w:r>
+        <w:t xml:space="preserve"> -</w:t>
+      </w:r>
+      <w:r>
+        <w:t xml:space="preserve"> </w:t>
+      </w:r>
+      <w:proofErr w:type="spellStart"/>
+      <w:r>
+        <w:t>and</w:t>
+      </w:r>
+      <w:proofErr w:type="spellEnd"/>
+      <w:r>
+        <w:t xml:space="preserve"> </w:t>
+      </w:r>
+      <w:proofErr w:type="spellStart"/>
+      <w:r>
+        <w:t>enter</w:t>
+      </w:r>
+      <w:proofErr w:type="spellEnd"/>
+      <w:r>
+        <w:t xml:space="preserve"> </w:t>
+      </w:r>
+      <w:proofErr w:type="spellStart"/>
+      <w:r>
+        <w:rPr>
+          <w:i/>
+        </w:rPr>
+        <w:t>aalto</w:t>
+      </w:r>
+      <w:proofErr w:type="spellEnd"/>
+      <w:r>
+        <w:rPr>
+          <w:i/>
+        </w:rPr>
+        <w:t xml:space="preserve"> </w:t>
+      </w:r>
+      <w:proofErr w:type="spellStart"/>
+      <w:r>
+        <w:t>as</w:t>
+      </w:r>
+      <w:proofErr w:type="spellEnd"/>
+      <w:r>
+        <w:t xml:space="preserve"> </w:t>
+      </w:r>
+      <w:proofErr w:type="spellStart"/>
+      <w:r>
+        <w:t>username</w:t>
+      </w:r>
+      <w:proofErr w:type="spellEnd"/>
+      <w:r>
+        <w:t xml:space="preserve"> </w:t>
+      </w:r>
+      <w:proofErr w:type="spellStart"/>
+      <w:r>
+        <w:t>and</w:t>
+      </w:r>
+      <w:proofErr w:type="spellEnd"/>
+      <w:r>
+        <w:t xml:space="preserve"> </w:t>
+      </w:r>
+      <w:proofErr w:type="spellStart"/>
+      <w:r>
+        <w:t>password</w:t>
+      </w:r>
+      <w:proofErr w:type="spellEnd"/>
+      <w:r>
+        <w:t xml:space="preserve">. Save </w:t>
+      </w:r>
+      <w:proofErr w:type="spellStart"/>
+      <w:r>
+        <w:t>inputs</w:t>
+      </w:r>
+      <w:proofErr w:type="spellEnd"/>
+      <w:r>
+        <w:t>.</w:t>
+      </w:r>
+      <w:r>
+        <w:br/>
+      </w:r>
+    </w:p>
+    <w:p>
+      <w:pPr>
+        <w:pStyle w:val="normal0"/>
+        <w:numPr>
+          <w:ilvl w:val="0"/>
+          <w:numId w:val="9"/>
+        </w:numPr>
+        <w:ind w:hanging="360"/>
+        <w:contextualSpacing/>
+      </w:pPr>
+      <w:r>
+        <w:t xml:space="preserve">Next, </w:t>
+      </w:r>
+      <w:proofErr w:type="spellStart"/>
+      <w:r>
+        <w:t>go</w:t>
+      </w:r>
+      <w:proofErr w:type="spellEnd"/>
+      <w:r>
+        <w:t xml:space="preserve"> </w:t>
+      </w:r>
+      <w:proofErr w:type="spellStart"/>
+      <w:r>
+        <w:t>to</w:t>
+      </w:r>
+      <w:proofErr w:type="spellEnd"/>
+      <w:r>
+        <w:t xml:space="preserve"> </w:t>
+      </w:r>
+      <w:proofErr w:type="spellStart"/>
+      <w:r>
+        <w:t>Configuration</w:t>
+      </w:r>
+      <w:proofErr w:type="spellEnd"/>
+      <w:r>
+        <w:t xml:space="preserve">/Web </w:t>
+      </w:r>
+      <w:proofErr w:type="spellStart"/>
+      <w:r>
+        <w:t>server</w:t>
+      </w:r>
+      <w:proofErr w:type="spellEnd"/>
+      <w:r>
+        <w:t xml:space="preserve"> </w:t>
+      </w:r>
+      <w:proofErr w:type="spellStart"/>
+      <w:r>
+        <w:t>and</w:t>
+      </w:r>
+      <w:proofErr w:type="spellEnd"/>
+      <w:r>
+        <w:t xml:space="preserve"> </w:t>
+      </w:r>
+      <w:proofErr w:type="spellStart"/>
+      <w:r>
+        <w:t>users</w:t>
+      </w:r>
+      <w:proofErr w:type="spellEnd"/>
+      <w:r>
+        <w:t xml:space="preserve"> --&gt; SSH Server </w:t>
+      </w:r>
+      <w:proofErr w:type="spellStart"/>
+      <w:r>
+        <w:t>setting</w:t>
+      </w:r>
+      <w:proofErr w:type="spellEnd"/>
+      <w:r>
+        <w:t xml:space="preserve">. Set an SSH </w:t>
+      </w:r>
+      <w:proofErr w:type="spellStart"/>
+      <w:r>
+        <w:t>password</w:t>
+      </w:r>
+      <w:proofErr w:type="spellEnd"/>
+      <w:r>
+        <w:t xml:space="preserve"> (</w:t>
+      </w:r>
+      <w:proofErr w:type="spellStart"/>
+      <w:r>
+        <w:t>default</w:t>
+      </w:r>
+      <w:proofErr w:type="spellEnd"/>
+      <w:r>
+        <w:t xml:space="preserve"> </w:t>
+      </w:r>
+      <w:proofErr w:type="spellStart"/>
+      <w:r>
+        <w:t>would</w:t>
+      </w:r>
+      <w:proofErr w:type="spellEnd"/>
+      <w:r>
+        <w:t xml:space="preserve"> </w:t>
+      </w:r>
+      <w:proofErr w:type="spellStart"/>
+      <w:r>
+        <w:t>be</w:t>
+      </w:r>
+      <w:proofErr w:type="spellEnd"/>
+      <w:r>
+        <w:t xml:space="preserve"> </w:t>
+      </w:r>
+      <w:proofErr w:type="spellStart"/>
+      <w:r>
+        <w:rPr>
+          <w:i/>
+        </w:rPr>
+        <w:t>aalto</w:t>
+      </w:r>
+      <w:proofErr w:type="spellEnd"/>
+      <w:r>
+        <w:t>)</w:t>
+      </w:r>
+      <w:r>
+        <w:rPr>
+          <w:i/>
+        </w:rPr>
+        <w:t>.</w:t>
+      </w:r>
+      <w:r>
+        <w:t xml:space="preserve"> Note </w:t>
+      </w:r>
+      <w:proofErr w:type="spellStart"/>
+      <w:r>
+        <w:t>that</w:t>
       </w:r>
       <w:proofErr w:type="spellEnd"/>
       <w:r>
@@ -5099,11 +5490,818 @@
       </w:r>
       <w:proofErr w:type="spellEnd"/>
       <w:r>
+        <w:t xml:space="preserve"> SSH </w:t>
+      </w:r>
+      <w:proofErr w:type="spellStart"/>
+      <w:r>
+        <w:t>server</w:t>
+      </w:r>
+      <w:proofErr w:type="spellEnd"/>
+      <w:r>
+        <w:t xml:space="preserve"> </w:t>
+      </w:r>
+      <w:proofErr w:type="spellStart"/>
+      <w:r>
+        <w:t>setting</w:t>
+      </w:r>
+      <w:proofErr w:type="spellEnd"/>
+      <w:r>
+        <w:t xml:space="preserve"> </w:t>
+      </w:r>
+      <w:proofErr w:type="spellStart"/>
+      <w:r>
+        <w:t>is</w:t>
+      </w:r>
+      <w:proofErr w:type="spellEnd"/>
+      <w:r>
+        <w:t xml:space="preserve"> </w:t>
+      </w:r>
+      <w:proofErr w:type="spellStart"/>
+      <w:r>
+        <w:t>set</w:t>
+      </w:r>
+      <w:proofErr w:type="spellEnd"/>
+      <w:r>
+        <w:t xml:space="preserve"> </w:t>
+      </w:r>
+      <w:proofErr w:type="spellStart"/>
+      <w:r>
+        <w:t>to</w:t>
+      </w:r>
+      <w:proofErr w:type="spellEnd"/>
+      <w:r>
+        <w:t xml:space="preserve"> </w:t>
+      </w:r>
+      <w:proofErr w:type="spellStart"/>
+      <w:r>
+        <w:t>enabled</w:t>
+      </w:r>
+      <w:proofErr w:type="spellEnd"/>
+      <w:r>
+        <w:t xml:space="preserve">. Save </w:t>
+      </w:r>
+      <w:proofErr w:type="spellStart"/>
+      <w:r>
+        <w:t>inputs</w:t>
+      </w:r>
+      <w:proofErr w:type="spellEnd"/>
+      <w:r>
+        <w:t>.</w:t>
+      </w:r>
+    </w:p>
+    <w:p>
+      <w:pPr>
+        <w:pStyle w:val="normal0"/>
+      </w:pPr>
+    </w:p>
+    <w:p>
+      <w:pPr>
+        <w:pStyle w:val="normal0"/>
+        <w:numPr>
+          <w:ilvl w:val="0"/>
+          <w:numId w:val="9"/>
+        </w:numPr>
+        <w:ind w:hanging="360"/>
+        <w:contextualSpacing/>
+      </w:pPr>
+      <w:proofErr w:type="spellStart"/>
+      <w:r>
+        <w:t>Copy</w:t>
+      </w:r>
+      <w:proofErr w:type="spellEnd"/>
+      <w:r>
+        <w:t xml:space="preserve"> </w:t>
+      </w:r>
+      <w:proofErr w:type="spellStart"/>
+      <w:r>
+        <w:t>the</w:t>
+      </w:r>
+      <w:proofErr w:type="spellEnd"/>
+      <w:r>
+        <w:t xml:space="preserve"> </w:t>
+      </w:r>
+      <w:proofErr w:type="spellStart"/>
+      <w:r>
+        <w:t>scripts</w:t>
+      </w:r>
+      <w:proofErr w:type="spellEnd"/>
+      <w:r>
+        <w:t xml:space="preserve"> </w:t>
+      </w:r>
+      <w:proofErr w:type="spellStart"/>
+      <w:r>
+        <w:t>from</w:t>
+      </w:r>
+      <w:proofErr w:type="spellEnd"/>
+      <w:r>
+        <w:t xml:space="preserve"> </w:t>
+      </w:r>
+      <w:proofErr w:type="spellStart"/>
+      <w:r>
+        <w:t>the</w:t>
+      </w:r>
+      <w:proofErr w:type="spellEnd"/>
+      <w:r>
+        <w:t xml:space="preserve"> </w:t>
+      </w:r>
+      <w:proofErr w:type="spellStart"/>
+      <w:r>
+        <w:t>folder</w:t>
+      </w:r>
+      <w:proofErr w:type="spellEnd"/>
+      <w:r>
+        <w:t xml:space="preserve"> </w:t>
+      </w:r>
+      <w:proofErr w:type="spellStart"/>
+      <w:r>
+        <w:t>ip_management</w:t>
+      </w:r>
+      <w:proofErr w:type="spellEnd"/>
+      <w:r>
+        <w:t>/</w:t>
+      </w:r>
+      <w:proofErr w:type="spellStart"/>
+      <w:r>
+        <w:t>client_scripts</w:t>
+      </w:r>
+      <w:proofErr w:type="spellEnd"/>
+      <w:r>
+        <w:t xml:space="preserve">/ </w:t>
+      </w:r>
+      <w:proofErr w:type="spellStart"/>
+      <w:r>
+        <w:t>to</w:t>
+      </w:r>
+      <w:proofErr w:type="spellEnd"/>
+      <w:r>
+        <w:t xml:space="preserve"> </w:t>
+      </w:r>
+      <w:proofErr w:type="spellStart"/>
+      <w:r>
+        <w:t>the</w:t>
+      </w:r>
+      <w:proofErr w:type="spellEnd"/>
+      <w:r>
+        <w:t xml:space="preserve"> </w:t>
+      </w:r>
+      <w:proofErr w:type="spellStart"/>
+      <w:r>
+        <w:t>outlet</w:t>
+      </w:r>
+      <w:proofErr w:type="spellEnd"/>
+      <w:r>
+        <w:t xml:space="preserve">. The </w:t>
+      </w:r>
+      <w:proofErr w:type="spellStart"/>
+      <w:r>
+        <w:t>simplest</w:t>
+      </w:r>
+      <w:proofErr w:type="spellEnd"/>
+      <w:r>
+        <w:t xml:space="preserve"> </w:t>
+      </w:r>
+      <w:proofErr w:type="spellStart"/>
+      <w:r>
+        <w:t>way</w:t>
+      </w:r>
+      <w:proofErr w:type="spellEnd"/>
+      <w:r>
+        <w:t xml:space="preserve"> </w:t>
+      </w:r>
+      <w:proofErr w:type="spellStart"/>
+      <w:r>
+        <w:t>is</w:t>
+      </w:r>
+      <w:proofErr w:type="spellEnd"/>
+      <w:r>
+        <w:t xml:space="preserve"> </w:t>
+      </w:r>
+      <w:proofErr w:type="spellStart"/>
+      <w:r>
+        <w:t>to</w:t>
+      </w:r>
+      <w:proofErr w:type="spellEnd"/>
+      <w:r>
+        <w:t xml:space="preserve"> </w:t>
+      </w:r>
+      <w:proofErr w:type="spellStart"/>
+      <w:r>
+        <w:t>use</w:t>
+      </w:r>
+      <w:proofErr w:type="spellEnd"/>
+      <w:r>
+        <w:t xml:space="preserve"> SCP </w:t>
+      </w:r>
+      <w:proofErr w:type="spellStart"/>
+      <w:r>
+        <w:t>for</w:t>
+      </w:r>
+      <w:proofErr w:type="spellEnd"/>
+      <w:r>
+        <w:t xml:space="preserve"> </w:t>
+      </w:r>
+      <w:proofErr w:type="spellStart"/>
+      <w:r>
+        <w:t>that</w:t>
+      </w:r>
+      <w:proofErr w:type="spellEnd"/>
+      <w:r>
+        <w:t xml:space="preserve">, but </w:t>
+      </w:r>
+      <w:proofErr w:type="spellStart"/>
+      <w:r>
+        <w:t>you</w:t>
+      </w:r>
+      <w:proofErr w:type="spellEnd"/>
+      <w:r>
+        <w:t xml:space="preserve"> </w:t>
+      </w:r>
+      <w:proofErr w:type="spellStart"/>
+      <w:r>
+        <w:t>can</w:t>
+      </w:r>
+      <w:proofErr w:type="spellEnd"/>
+      <w:r>
+        <w:t xml:space="preserve"> </w:t>
+      </w:r>
+      <w:proofErr w:type="spellStart"/>
+      <w:r>
+        <w:t>use</w:t>
+      </w:r>
+      <w:proofErr w:type="spellEnd"/>
+      <w:r>
+        <w:t xml:space="preserve"> SSH </w:t>
+      </w:r>
+      <w:proofErr w:type="spellStart"/>
+      <w:r>
+        <w:t>as</w:t>
+      </w:r>
+      <w:proofErr w:type="spellEnd"/>
+      <w:r>
+        <w:t xml:space="preserve"> </w:t>
+      </w:r>
+      <w:proofErr w:type="spellStart"/>
+      <w:r>
+        <w:t>well</w:t>
+      </w:r>
+      <w:proofErr w:type="spellEnd"/>
+      <w:r>
+        <w:t xml:space="preserve">. </w:t>
+      </w:r>
+      <w:proofErr w:type="spellStart"/>
+      <w:r>
+        <w:t>Copy</w:t>
+      </w:r>
+      <w:proofErr w:type="spellEnd"/>
+      <w:r>
+        <w:t xml:space="preserve"> </w:t>
+      </w:r>
+      <w:proofErr w:type="spellStart"/>
+      <w:r>
+        <w:t>the</w:t>
+      </w:r>
+      <w:proofErr w:type="spellEnd"/>
+      <w:r>
+        <w:t xml:space="preserve"> </w:t>
+      </w:r>
+      <w:proofErr w:type="spellStart"/>
+      <w:r>
+        <w:t>script</w:t>
+      </w:r>
+      <w:proofErr w:type="spellEnd"/>
+      <w:r>
+        <w:t xml:space="preserve"> 'say_hello.sh' </w:t>
+      </w:r>
+      <w:proofErr w:type="spellStart"/>
+      <w:r>
+        <w:t>to</w:t>
+      </w:r>
+      <w:proofErr w:type="spellEnd"/>
+      <w:r>
+        <w:t xml:space="preserve"> /</w:t>
+      </w:r>
+      <w:proofErr w:type="spellStart"/>
+      <w:r>
+        <w:t>root</w:t>
+      </w:r>
+      <w:proofErr w:type="spellEnd"/>
+      <w:r>
+        <w:t xml:space="preserve"> </w:t>
+      </w:r>
+      <w:proofErr w:type="spellStart"/>
+      <w:r>
+        <w:t>and</w:t>
+      </w:r>
+      <w:proofErr w:type="spellEnd"/>
+      <w:r>
+        <w:t xml:space="preserve"> </w:t>
+      </w:r>
+      <w:proofErr w:type="spellStart"/>
+      <w:r>
+        <w:t>the</w:t>
+      </w:r>
+      <w:proofErr w:type="spellEnd"/>
+      <w:r>
+        <w:t xml:space="preserve"> </w:t>
+      </w:r>
+      <w:proofErr w:type="spellStart"/>
+      <w:r>
+        <w:t>script</w:t>
+      </w:r>
+      <w:proofErr w:type="spellEnd"/>
+      <w:r>
+        <w:t xml:space="preserve"> 'S90_sayhello' </w:t>
+      </w:r>
+      <w:proofErr w:type="spellStart"/>
+      <w:r>
+        <w:t>to</w:t>
+      </w:r>
+      <w:proofErr w:type="spellEnd"/>
+      <w:r>
+        <w:t xml:space="preserve"> /</w:t>
+      </w:r>
+      <w:proofErr w:type="spellStart"/>
+      <w:r>
+        <w:t>etc</w:t>
+      </w:r>
+      <w:proofErr w:type="spellEnd"/>
+      <w:r>
+        <w:t>/</w:t>
+      </w:r>
+      <w:proofErr w:type="spellStart"/>
+      <w:r>
+        <w:t>init.d</w:t>
+      </w:r>
+      <w:proofErr w:type="spellEnd"/>
+      <w:r>
+        <w:t xml:space="preserve">. Next, </w:t>
+      </w:r>
+      <w:proofErr w:type="spellStart"/>
+      <w:r>
+        <w:t>make</w:t>
+      </w:r>
+      <w:proofErr w:type="spellEnd"/>
+      <w:r>
+        <w:t xml:space="preserve"> </w:t>
+      </w:r>
+      <w:proofErr w:type="spellStart"/>
+      <w:r>
+        <w:t>sure</w:t>
+      </w:r>
+      <w:proofErr w:type="spellEnd"/>
+      <w:r>
+        <w:t xml:space="preserve"> </w:t>
+      </w:r>
+      <w:proofErr w:type="spellStart"/>
+      <w:r>
+        <w:t>both</w:t>
+      </w:r>
+      <w:proofErr w:type="spellEnd"/>
+      <w:r>
+        <w:t xml:space="preserve"> </w:t>
+      </w:r>
+      <w:proofErr w:type="spellStart"/>
+      <w:r>
+        <w:t>scripts</w:t>
+      </w:r>
+      <w:proofErr w:type="spellEnd"/>
+      <w:r>
+        <w:t xml:space="preserve"> </w:t>
+      </w:r>
+      <w:proofErr w:type="spellStart"/>
+      <w:r>
+        <w:t>are</w:t>
+      </w:r>
+      <w:proofErr w:type="spellEnd"/>
+      <w:r>
+        <w:t xml:space="preserve"> </w:t>
+      </w:r>
+      <w:proofErr w:type="spellStart"/>
+      <w:r>
+        <w:t>executable</w:t>
+      </w:r>
+      <w:proofErr w:type="spellEnd"/>
+      <w:r>
+        <w:t xml:space="preserve"> (</w:t>
+      </w:r>
+      <w:proofErr w:type="spellStart"/>
+      <w:r>
+        <w:t>chmod</w:t>
+      </w:r>
+      <w:proofErr w:type="spellEnd"/>
+      <w:r>
+        <w:t xml:space="preserve"> 775). These </w:t>
+      </w:r>
+      <w:proofErr w:type="spellStart"/>
+      <w:r>
+        <w:t>scripts</w:t>
+      </w:r>
+      <w:proofErr w:type="spellEnd"/>
+      <w:r>
+        <w:t xml:space="preserve"> will </w:t>
+      </w:r>
+      <w:proofErr w:type="spellStart"/>
+      <w:r>
+        <w:t>automatically</w:t>
+      </w:r>
+      <w:proofErr w:type="spellEnd"/>
+      <w:r>
+        <w:t xml:space="preserve"> </w:t>
+      </w:r>
+      <w:proofErr w:type="spellStart"/>
+      <w:r>
+        <w:t>broadcast</w:t>
+      </w:r>
+      <w:proofErr w:type="spellEnd"/>
+      <w:r>
+        <w:t xml:space="preserve"> </w:t>
+      </w:r>
+      <w:proofErr w:type="spellStart"/>
+      <w:r>
+        <w:t>the</w:t>
+      </w:r>
+      <w:proofErr w:type="spellEnd"/>
+      <w:r>
+        <w:t xml:space="preserve"> </w:t>
+      </w:r>
+      <w:proofErr w:type="spellStart"/>
+      <w:r>
+        <w:t>devices</w:t>
+      </w:r>
+      <w:proofErr w:type="spellEnd"/>
+      <w:r>
+        <w:t xml:space="preserve">' IP </w:t>
+      </w:r>
+      <w:proofErr w:type="spellStart"/>
+      <w:r>
+        <w:t>address</w:t>
+      </w:r>
+      <w:proofErr w:type="spellEnd"/>
+      <w:r>
+        <w:t xml:space="preserve"> </w:t>
+      </w:r>
+      <w:proofErr w:type="spellStart"/>
+      <w:r>
+        <w:t>to</w:t>
+      </w:r>
+      <w:proofErr w:type="spellEnd"/>
+      <w:r>
+        <w:t xml:space="preserve"> </w:t>
+      </w:r>
+      <w:proofErr w:type="spellStart"/>
+      <w:r>
+        <w:t>the</w:t>
+      </w:r>
+      <w:proofErr w:type="spellEnd"/>
+      <w:r>
+        <w:t xml:space="preserve"> </w:t>
+      </w:r>
+      <w:proofErr w:type="spellStart"/>
+      <w:r>
+        <w:t>ip</w:t>
+      </w:r>
+      <w:proofErr w:type="spellEnd"/>
+      <w:r>
+        <w:t xml:space="preserve"> </w:t>
+      </w:r>
+      <w:proofErr w:type="spellStart"/>
+      <w:r>
+        <w:t>management</w:t>
+      </w:r>
+      <w:proofErr w:type="spellEnd"/>
+      <w:r>
+        <w:t xml:space="preserve"> </w:t>
+      </w:r>
+      <w:proofErr w:type="spellStart"/>
+      <w:r>
+        <w:t>server</w:t>
+      </w:r>
+      <w:proofErr w:type="spellEnd"/>
+      <w:r>
+        <w:t xml:space="preserve"> </w:t>
+      </w:r>
+      <w:proofErr w:type="spellStart"/>
+      <w:r>
+        <w:t>if</w:t>
+      </w:r>
+      <w:proofErr w:type="spellEnd"/>
+      <w:r>
+        <w:t xml:space="preserve"> </w:t>
+      </w:r>
+      <w:proofErr w:type="spellStart"/>
+      <w:r>
+        <w:t>it</w:t>
+      </w:r>
+      <w:proofErr w:type="spellEnd"/>
+      <w:r>
+        <w:t xml:space="preserve"> </w:t>
+      </w:r>
+      <w:proofErr w:type="spellStart"/>
+      <w:r>
+        <w:t>changes</w:t>
+      </w:r>
+      <w:proofErr w:type="spellEnd"/>
+      <w:r>
+        <w:t xml:space="preserve">. </w:t>
+      </w:r>
+      <w:proofErr w:type="spellStart"/>
+      <w:r>
+        <w:t>To</w:t>
+      </w:r>
+      <w:proofErr w:type="spellEnd"/>
+      <w:r>
+        <w:t xml:space="preserve"> </w:t>
+      </w:r>
+      <w:proofErr w:type="spellStart"/>
+      <w:r>
+        <w:t>identify</w:t>
+      </w:r>
+      <w:proofErr w:type="spellEnd"/>
+      <w:r>
+        <w:t xml:space="preserve"> </w:t>
+      </w:r>
+      <w:proofErr w:type="spellStart"/>
+      <w:r>
+        <w:t>each</w:t>
+      </w:r>
+      <w:proofErr w:type="spellEnd"/>
+      <w:r>
+        <w:t xml:space="preserve"> </w:t>
+      </w:r>
+      <w:proofErr w:type="spellStart"/>
+      <w:r>
+        <w:t>of</w:t>
+      </w:r>
+      <w:proofErr w:type="spellEnd"/>
+      <w:r>
+        <w:t xml:space="preserve"> </w:t>
+      </w:r>
+      <w:proofErr w:type="spellStart"/>
+      <w:r>
+        <w:t>the</w:t>
+      </w:r>
+      <w:proofErr w:type="spellEnd"/>
+      <w:r>
+        <w:t xml:space="preserve"> </w:t>
+      </w:r>
+      <w:proofErr w:type="spellStart"/>
+      <w:r>
+        <w:t>outlets</w:t>
+      </w:r>
+      <w:proofErr w:type="spellEnd"/>
+      <w:r>
+        <w:t xml:space="preserve">, </w:t>
+      </w:r>
+      <w:proofErr w:type="spellStart"/>
+      <w:r>
+        <w:t>the</w:t>
+      </w:r>
+      <w:proofErr w:type="spellEnd"/>
+      <w:r>
+        <w:t xml:space="preserve"> MAC </w:t>
+      </w:r>
+      <w:proofErr w:type="spellStart"/>
+      <w:r>
+        <w:t>address</w:t>
+      </w:r>
+      <w:proofErr w:type="spellEnd"/>
+      <w:r>
+        <w:t xml:space="preserve"> </w:t>
+      </w:r>
+      <w:proofErr w:type="spellStart"/>
+      <w:r>
+        <w:t>of</w:t>
+      </w:r>
+      <w:proofErr w:type="spellEnd"/>
+      <w:r>
+        <w:t xml:space="preserve"> </w:t>
+      </w:r>
+      <w:proofErr w:type="spellStart"/>
+      <w:r>
+        <w:t>the</w:t>
+      </w:r>
+      <w:proofErr w:type="spellEnd"/>
+      <w:r>
+        <w:t xml:space="preserve"> </w:t>
+      </w:r>
+      <w:proofErr w:type="spellStart"/>
+      <w:r>
+        <w:t>wired</w:t>
+      </w:r>
+      <w:proofErr w:type="spellEnd"/>
+      <w:r>
+        <w:t xml:space="preserve"> </w:t>
+      </w:r>
+      <w:proofErr w:type="spellStart"/>
+      <w:r>
+        <w:t>network</w:t>
+      </w:r>
+      <w:proofErr w:type="spellEnd"/>
+      <w:r>
+        <w:t xml:space="preserve"> </w:t>
+      </w:r>
+      <w:proofErr w:type="spellStart"/>
+      <w:r>
+        <w:t>adapter</w:t>
+      </w:r>
+      <w:proofErr w:type="spellEnd"/>
+      <w:r>
+        <w:t xml:space="preserve"> </w:t>
+      </w:r>
+      <w:proofErr w:type="spellStart"/>
+      <w:r>
+        <w:t>is</w:t>
+      </w:r>
+      <w:proofErr w:type="spellEnd"/>
+      <w:r>
+        <w:t xml:space="preserve"> </w:t>
+      </w:r>
+      <w:proofErr w:type="spellStart"/>
+      <w:r>
+        <w:t>used</w:t>
+      </w:r>
+      <w:proofErr w:type="spellEnd"/>
+      <w:r>
+        <w:t>.</w:t>
+      </w:r>
+    </w:p>
+    <w:p>
+      <w:pPr>
+        <w:pStyle w:val="normal0"/>
+      </w:pPr>
+    </w:p>
+    <w:p>
+      <w:pPr>
+        <w:pStyle w:val="normal0"/>
+        <w:numPr>
+          <w:ilvl w:val="0"/>
+          <w:numId w:val="9"/>
+        </w:numPr>
+        <w:ind w:hanging="360"/>
+        <w:contextualSpacing/>
+      </w:pPr>
+      <w:r>
+        <w:lastRenderedPageBreak/>
+        <w:t xml:space="preserve">After </w:t>
+      </w:r>
+      <w:proofErr w:type="spellStart"/>
+      <w:r>
+        <w:t>this</w:t>
+      </w:r>
+      <w:proofErr w:type="spellEnd"/>
+      <w:r>
+        <w:t xml:space="preserve"> </w:t>
+      </w:r>
+      <w:proofErr w:type="spellStart"/>
+      <w:r>
+        <w:t>step</w:t>
+      </w:r>
+      <w:proofErr w:type="spellEnd"/>
+      <w:r>
+        <w:t xml:space="preserve"> </w:t>
+      </w:r>
+      <w:proofErr w:type="spellStart"/>
+      <w:r>
+        <w:t>is</w:t>
+      </w:r>
+      <w:proofErr w:type="spellEnd"/>
+      <w:r>
+        <w:t xml:space="preserve"> </w:t>
+      </w:r>
+      <w:proofErr w:type="spellStart"/>
+      <w:r>
+        <w:t>done</w:t>
+      </w:r>
+      <w:proofErr w:type="spellEnd"/>
+      <w:r>
+        <w:t xml:space="preserve">, </w:t>
+      </w:r>
+      <w:proofErr w:type="spellStart"/>
+      <w:r>
+        <w:t>go</w:t>
+      </w:r>
+      <w:proofErr w:type="spellEnd"/>
+      <w:r>
+        <w:t xml:space="preserve"> </w:t>
+      </w:r>
+      <w:proofErr w:type="spellStart"/>
+      <w:r>
+        <w:t>to</w:t>
+      </w:r>
+      <w:proofErr w:type="spellEnd"/>
+      <w:r>
+        <w:t xml:space="preserve"> </w:t>
+      </w:r>
+      <w:proofErr w:type="spellStart"/>
+      <w:r>
+        <w:t>Configuration</w:t>
+      </w:r>
+      <w:proofErr w:type="spellEnd"/>
+      <w:r>
+        <w:t xml:space="preserve">/LAN </w:t>
+      </w:r>
+      <w:proofErr w:type="spellStart"/>
+      <w:r>
+        <w:t>settings</w:t>
+      </w:r>
+      <w:proofErr w:type="spellEnd"/>
+      <w:r>
+        <w:t xml:space="preserve"> </w:t>
+      </w:r>
+      <w:proofErr w:type="spellStart"/>
+      <w:r>
+        <w:t>and</w:t>
+      </w:r>
+      <w:proofErr w:type="spellEnd"/>
+      <w:r>
+        <w:t xml:space="preserve"> </w:t>
+      </w:r>
+      <w:proofErr w:type="spellStart"/>
+      <w:r>
+        <w:t>set</w:t>
+      </w:r>
+      <w:proofErr w:type="spellEnd"/>
+      <w:r>
+        <w:t xml:space="preserve"> </w:t>
+      </w:r>
+      <w:proofErr w:type="spellStart"/>
+      <w:r>
+        <w:t>the</w:t>
+      </w:r>
+      <w:proofErr w:type="spellEnd"/>
+      <w:r>
+        <w:t xml:space="preserve"> </w:t>
+      </w:r>
+      <w:proofErr w:type="spellStart"/>
+      <w:r>
+        <w:t>network</w:t>
+      </w:r>
+      <w:proofErr w:type="spellEnd"/>
+      <w:r>
+        <w:t xml:space="preserve"> </w:t>
+      </w:r>
+      <w:proofErr w:type="spellStart"/>
+      <w:r>
+        <w:t>settings</w:t>
+      </w:r>
+      <w:proofErr w:type="spellEnd"/>
+      <w:r>
+        <w:t xml:space="preserve"> </w:t>
+      </w:r>
+      <w:proofErr w:type="spellStart"/>
+      <w:r>
+        <w:t>to</w:t>
+      </w:r>
+      <w:proofErr w:type="spellEnd"/>
+      <w:r>
         <w:t xml:space="preserve"> DHCP </w:t>
       </w:r>
       <w:proofErr w:type="spellStart"/>
       <w:r>
-        <w:t>service</w:t>
+        <w:t>to</w:t>
+      </w:r>
+      <w:proofErr w:type="spellEnd"/>
+      <w:r>
+        <w:t xml:space="preserve"> </w:t>
+      </w:r>
+      <w:proofErr w:type="spellStart"/>
+      <w:r>
+        <w:t>automatically</w:t>
+      </w:r>
+      <w:proofErr w:type="spellEnd"/>
+      <w:r>
+        <w:t xml:space="preserve"> </w:t>
+      </w:r>
+      <w:proofErr w:type="spellStart"/>
+      <w:r>
+        <w:t>optain</w:t>
+      </w:r>
+      <w:proofErr w:type="spellEnd"/>
+      <w:r>
+        <w:t xml:space="preserve"> an IP </w:t>
+      </w:r>
+      <w:proofErr w:type="spellStart"/>
+      <w:r>
+        <w:t>address</w:t>
+      </w:r>
+      <w:proofErr w:type="spellEnd"/>
+      <w:r>
+        <w:t>.</w:t>
+      </w:r>
+      <w:r>
+        <w:t xml:space="preserve"> The </w:t>
+      </w:r>
+      <w:proofErr w:type="spellStart"/>
+      <w:r>
+        <w:t>device</w:t>
+      </w:r>
+      <w:proofErr w:type="spellEnd"/>
+      <w:r>
+        <w:t xml:space="preserve"> will </w:t>
+      </w:r>
+      <w:proofErr w:type="spellStart"/>
+      <w:r>
+        <w:t>reboot</w:t>
       </w:r>
       <w:proofErr w:type="spellEnd"/>
       <w:r>
@@ -5111,46 +6309,27 @@
       </w:r>
       <w:proofErr w:type="spellStart"/>
       <w:r>
-        <w:t>make</w:t>
-      </w:r>
-      <w:proofErr w:type="spellEnd"/>
-      <w:r>
-        <w:t xml:space="preserve"> </w:t>
-      </w:r>
-      <w:proofErr w:type="spellStart"/>
-      <w:r>
-        <w:t>sure</w:t>
-      </w:r>
-      <w:proofErr w:type="spellEnd"/>
-      <w:r>
-        <w:t xml:space="preserve"> </w:t>
-      </w:r>
-      <w:proofErr w:type="spellStart"/>
-      <w:r>
-        <w:t>you</w:t>
-      </w:r>
-      <w:proofErr w:type="spellEnd"/>
-      <w:r>
-        <w:t xml:space="preserve"> </w:t>
-      </w:r>
-      <w:proofErr w:type="spellStart"/>
-      <w:r>
-        <w:t>can</w:t>
-      </w:r>
-      <w:proofErr w:type="spellEnd"/>
-      <w:r>
-        <w:t xml:space="preserve"> </w:t>
-      </w:r>
-      <w:proofErr w:type="spellStart"/>
-      <w:r>
-        <w:t>loc</w:t>
-      </w:r>
-      <w:r>
-        <w:t>ate</w:t>
-      </w:r>
-      <w:proofErr w:type="spellEnd"/>
-      <w:r>
-        <w:t xml:space="preserve"> </w:t>
+        <w:t>and</w:t>
+      </w:r>
+      <w:proofErr w:type="spellEnd"/>
+      <w:r>
+        <w:t xml:space="preserve"> </w:t>
+      </w:r>
+      <w:proofErr w:type="spellStart"/>
+      <w:r>
+        <w:t>from</w:t>
+      </w:r>
+      <w:proofErr w:type="spellEnd"/>
+      <w:r>
+        <w:t xml:space="preserve"> </w:t>
+      </w:r>
+      <w:proofErr w:type="spellStart"/>
+      <w:r>
+        <w:t>now</w:t>
+      </w:r>
+      <w:proofErr w:type="spellEnd"/>
+      <w:r>
+        <w:t xml:space="preserve"> on </w:t>
       </w:r>
       <w:proofErr w:type="spellStart"/>
       <w:r>
@@ -5162,7 +6341,23 @@
       </w:r>
       <w:proofErr w:type="spellStart"/>
       <w:r>
-        <w:t>device’s</w:t>
+        <w:t>device</w:t>
+      </w:r>
+      <w:proofErr w:type="spellEnd"/>
+      <w:r>
+        <w:t xml:space="preserve"> will </w:t>
+      </w:r>
+      <w:proofErr w:type="spellStart"/>
+      <w:r>
+        <w:t>notify</w:t>
+      </w:r>
+      <w:proofErr w:type="spellEnd"/>
+      <w:r>
+        <w:t xml:space="preserve"> </w:t>
+      </w:r>
+      <w:proofErr w:type="spellStart"/>
+      <w:r>
+        <w:t>the</w:t>
       </w:r>
       <w:proofErr w:type="spellEnd"/>
       <w:r>
@@ -5170,25 +6365,58 @@
       </w:r>
       <w:proofErr w:type="spellStart"/>
       <w:r>
+        <w:t>management</w:t>
+      </w:r>
+      <w:proofErr w:type="spellEnd"/>
+      <w:r>
+        <w:t xml:space="preserve"> </w:t>
+      </w:r>
+      <w:proofErr w:type="spellStart"/>
+      <w:r>
+        <w:t>server</w:t>
+      </w:r>
+      <w:proofErr w:type="spellEnd"/>
+      <w:r>
+        <w:t xml:space="preserve"> </w:t>
+      </w:r>
+      <w:proofErr w:type="spellStart"/>
+      <w:r>
+        <w:t>every</w:t>
+      </w:r>
+      <w:proofErr w:type="spellEnd"/>
+      <w:r>
+        <w:t xml:space="preserve"> time </w:t>
+      </w:r>
+      <w:proofErr w:type="spellStart"/>
+      <w:r>
+        <w:t>the</w:t>
+      </w:r>
+      <w:proofErr w:type="spellEnd"/>
+      <w:r>
+        <w:t xml:space="preserve"> IP </w:t>
+      </w:r>
+      <w:proofErr w:type="spellStart"/>
+      <w:r>
         <w:t>address</w:t>
       </w:r>
       <w:proofErr w:type="spellEnd"/>
       <w:r>
-        <w:t xml:space="preserve"> after </w:t>
-      </w:r>
-      <w:proofErr w:type="spellStart"/>
-      <w:r>
-        <w:t>changing</w:t>
+        <w:t xml:space="preserve"> </w:t>
+      </w:r>
+      <w:proofErr w:type="spellStart"/>
+      <w:r>
+        <w:t>changes</w:t>
       </w:r>
       <w:proofErr w:type="spellEnd"/>
       <w:r>
         <w:t>.</w:t>
       </w:r>
-    </w:p>
-    <w:p>
-      <w:pPr>
-        <w:pStyle w:val="normal0"/>
-      </w:pPr>
+      <w:r>
+        <w:br/>
+      </w:r>
+      <w:r>
+        <w:br/>
+      </w:r>
     </w:p>
     <w:p>
       <w:pPr>
@@ -5479,134 +6707,38 @@
     <w:p>
       <w:pPr>
         <w:pStyle w:val="normal0"/>
-      </w:pPr>
-    </w:p>
-    <w:p>
-      <w:pPr>
-        <w:pStyle w:val="normal0"/>
         <w:numPr>
           <w:ilvl w:val="0"/>
-          <w:numId w:val="7"/>
+          <w:numId w:val="9"/>
         </w:numPr>
         <w:ind w:hanging="360"/>
         <w:contextualSpacing/>
       </w:pPr>
       <w:r>
-        <w:t xml:space="preserve">Go </w:t>
-      </w:r>
-      <w:proofErr w:type="spellStart"/>
-      <w:r>
-        <w:t>to</w:t>
-      </w:r>
-      <w:proofErr w:type="spellEnd"/>
-      <w:r>
-        <w:t xml:space="preserve"> </w:t>
-      </w:r>
-      <w:proofErr w:type="spellStart"/>
-      <w:r>
-        <w:t>Configuration</w:t>
-      </w:r>
-      <w:proofErr w:type="spellEnd"/>
-      <w:r>
-        <w:t xml:space="preserve">/Device Settings/Remote </w:t>
-      </w:r>
-      <w:proofErr w:type="spellStart"/>
-      <w:r>
-        <w:t>control</w:t>
-      </w:r>
-      <w:proofErr w:type="spellEnd"/>
-      <w:r>
-        <w:t xml:space="preserve"> </w:t>
-      </w:r>
-      <w:proofErr w:type="spellStart"/>
-      <w:r>
-        <w:t>and</w:t>
-      </w:r>
-      <w:proofErr w:type="spellEnd"/>
-      <w:r>
-        <w:t xml:space="preserve"> </w:t>
-      </w:r>
-      <w:proofErr w:type="spellStart"/>
-      <w:r>
-        <w:t>enable</w:t>
-      </w:r>
-      <w:proofErr w:type="spellEnd"/>
-      <w:r>
-        <w:t xml:space="preserve"> </w:t>
-      </w:r>
-      <w:proofErr w:type="spellStart"/>
-      <w:r>
-        <w:t>both</w:t>
-      </w:r>
-      <w:proofErr w:type="spellEnd"/>
-      <w:r>
-        <w:t xml:space="preserve">: </w:t>
-      </w:r>
-      <w:proofErr w:type="spellStart"/>
-      <w:r>
-        <w:t>read-only</w:t>
-      </w:r>
-      <w:proofErr w:type="spellEnd"/>
-      <w:r>
-        <w:t xml:space="preserve"> </w:t>
-      </w:r>
-      <w:proofErr w:type="spellStart"/>
-      <w:r>
-        <w:rPr>
-          <w:b/>
-        </w:rPr>
-        <w:t>and</w:t>
-      </w:r>
-      <w:proofErr w:type="spellEnd"/>
-      <w:r>
-        <w:rPr>
-          <w:b/>
-        </w:rPr>
-        <w:t xml:space="preserve"> </w:t>
-      </w:r>
-      <w:proofErr w:type="spellStart"/>
-      <w:r>
-        <w:t>switching</w:t>
-      </w:r>
-      <w:proofErr w:type="spellEnd"/>
-      <w:r>
-        <w:t xml:space="preserve">. This </w:t>
-      </w:r>
-      <w:proofErr w:type="spellStart"/>
-      <w:r>
-        <w:t>is</w:t>
-      </w:r>
-      <w:proofErr w:type="spellEnd"/>
-      <w:r>
-        <w:t xml:space="preserve"> </w:t>
-      </w:r>
-      <w:proofErr w:type="spellStart"/>
-      <w:r>
-        <w:t>needed</w:t>
-      </w:r>
-      <w:proofErr w:type="spellEnd"/>
-      <w:r>
-        <w:t xml:space="preserve"> </w:t>
-      </w:r>
-      <w:proofErr w:type="spellStart"/>
-      <w:r>
-        <w:t>to</w:t>
-      </w:r>
-      <w:proofErr w:type="spellEnd"/>
-      <w:r>
-        <w:t xml:space="preserve"> </w:t>
-      </w:r>
-      <w:proofErr w:type="spellStart"/>
-      <w:r>
-        <w:t>access</w:t>
-      </w:r>
-      <w:proofErr w:type="spellEnd"/>
-      <w:r>
-        <w:t xml:space="preserve"> </w:t>
-      </w:r>
-      <w:proofErr w:type="spellStart"/>
-      <w:r>
-        <w:t>the</w:t>
+        <w:t>Optional:</w:t>
+      </w:r>
+      <w:r>
+        <w:t xml:space="preserve"> </w:t>
+      </w:r>
+      <w:proofErr w:type="spellStart"/>
+      <w:r>
+        <w:t>set</w:t>
+      </w:r>
+      <w:proofErr w:type="spellEnd"/>
+      <w:r>
+        <w:t xml:space="preserve"> </w:t>
+      </w:r>
+      <w:proofErr w:type="spellStart"/>
+      <w:r>
+        <w:t>things</w:t>
+      </w:r>
+      <w:proofErr w:type="spellEnd"/>
+      <w:r>
+        <w:t xml:space="preserve"> </w:t>
+      </w:r>
+      <w:proofErr w:type="spellStart"/>
+      <w:r>
+        <w:t>like</w:t>
       </w:r>
       <w:proofErr w:type="spellEnd"/>
       <w:r>
@@ -5622,108 +6754,35 @@
       </w:r>
       <w:proofErr w:type="spellStart"/>
       <w:r>
-        <w:t>api</w:t>
-      </w:r>
-      <w:proofErr w:type="spellEnd"/>
-      <w:r>
-        <w:t xml:space="preserve"> via HTTP/GET. Set </w:t>
-      </w:r>
-      <w:proofErr w:type="spellStart"/>
-      <w:r>
-        <w:t>username</w:t>
-      </w:r>
-      <w:proofErr w:type="spellEnd"/>
-      <w:r>
-        <w:t xml:space="preserve"> </w:t>
-      </w:r>
-      <w:proofErr w:type="spellStart"/>
-      <w:r>
-        <w:t>and</w:t>
-      </w:r>
-      <w:proofErr w:type="spellEnd"/>
-      <w:r>
-        <w:t xml:space="preserve"> </w:t>
-      </w:r>
-      <w:proofErr w:type="spellStart"/>
-      <w:r>
-        <w:t>password</w:t>
-      </w:r>
-      <w:proofErr w:type="spellEnd"/>
-      <w:r>
-        <w:t xml:space="preserve"> </w:t>
-      </w:r>
-      <w:proofErr w:type="spellStart"/>
-      <w:r>
-        <w:t>to</w:t>
-      </w:r>
-      <w:proofErr w:type="spellEnd"/>
-      <w:r>
-        <w:t xml:space="preserve"> </w:t>
-      </w:r>
-      <w:proofErr w:type="spellStart"/>
-      <w:r>
-        <w:rPr>
-          <w:b/>
-        </w:rPr>
-        <w:t>aalto</w:t>
-      </w:r>
-      <w:proofErr w:type="spellEnd"/>
-      <w:r>
-        <w:t xml:space="preserve"> (</w:t>
-      </w:r>
-      <w:proofErr w:type="spellStart"/>
-      <w:r>
-        <w:t>for</w:t>
-      </w:r>
-      <w:proofErr w:type="spellEnd"/>
-      <w:r>
-        <w:t xml:space="preserve"> </w:t>
-      </w:r>
-      <w:proofErr w:type="spellStart"/>
-      <w:r>
-        <w:t>development</w:t>
-      </w:r>
-      <w:proofErr w:type="spellEnd"/>
-      <w:r>
-        <w:t xml:space="preserve"> </w:t>
-      </w:r>
-      <w:proofErr w:type="spellStart"/>
-      <w:r>
-        <w:t>purposes</w:t>
-      </w:r>
-      <w:proofErr w:type="spellEnd"/>
-      <w:r>
-        <w:t xml:space="preserve"> </w:t>
-      </w:r>
-      <w:proofErr w:type="spellStart"/>
-      <w:r>
-        <w:t>only</w:t>
-      </w:r>
-      <w:proofErr w:type="spellEnd"/>
-      <w:r>
-        <w:t xml:space="preserve"> </w:t>
-      </w:r>
-      <w:proofErr w:type="spellStart"/>
-      <w:r>
-        <w:t>of</w:t>
-      </w:r>
-      <w:proofErr w:type="spellEnd"/>
-      <w:r>
-        <w:t xml:space="preserve"> </w:t>
-      </w:r>
-      <w:proofErr w:type="spellStart"/>
-      <w:r>
-        <w:t>course</w:t>
-      </w:r>
-      <w:proofErr w:type="spellEnd"/>
-      <w:r>
-        <w:t>!).</w:t>
-      </w:r>
-    </w:p>
-    <w:p>
-      <w:pPr>
-        <w:pStyle w:val="normal0"/>
-      </w:pPr>
+        <w:t>name</w:t>
+      </w:r>
+      <w:proofErr w:type="spellEnd"/>
+      <w:r>
+        <w:t xml:space="preserve">, </w:t>
+      </w:r>
+      <w:proofErr w:type="spellStart"/>
+      <w:r>
+        <w:t>description</w:t>
+      </w:r>
+      <w:proofErr w:type="spellEnd"/>
+      <w:r>
+        <w:t xml:space="preserve"> etc.</w:t>
+      </w:r>
+      <w:r>
+        <w:br/>
+      </w:r>
+      <w:r>
+        <w:br/>
+      </w:r>
+      <w:r>
+        <w:br/>
+      </w:r>
+      <w:r>
+        <w:rPr>
+          <w:b/>
+        </w:rPr>
+        <w:t>================================================================</w:t>
+      </w:r>
     </w:p>
     <w:p>
       <w:pPr>
@@ -5739,49 +6798,86 @@
         <w:rPr>
           <w:b/>
         </w:rPr>
-        <w:t>Optional:</w:t>
-      </w:r>
-      <w:r>
-        <w:t xml:space="preserve"> </w:t>
-      </w:r>
-      <w:proofErr w:type="spellStart"/>
-      <w:r>
-        <w:t>set</w:t>
-      </w:r>
-      <w:proofErr w:type="spellEnd"/>
-      <w:r>
-        <w:t xml:space="preserve"> </w:t>
-      </w:r>
-      <w:proofErr w:type="spellStart"/>
-      <w:r>
-        <w:t>things</w:t>
-      </w:r>
-      <w:proofErr w:type="spellEnd"/>
-      <w:r>
-        <w:t xml:space="preserve"> </w:t>
-      </w:r>
-      <w:proofErr w:type="spellStart"/>
-      <w:r>
-        <w:t>like</w:t>
-      </w:r>
-      <w:proofErr w:type="spellEnd"/>
-      <w:r>
-        <w:t xml:space="preserve"> </w:t>
-      </w:r>
-      <w:proofErr w:type="spellStart"/>
-      <w:r>
-        <w:t>dev</w:t>
-      </w:r>
-      <w:r>
-        <w:t>ice</w:t>
-      </w:r>
-      <w:proofErr w:type="spellEnd"/>
-      <w:r>
-        <w:t xml:space="preserve"> </w:t>
-      </w:r>
-      <w:proofErr w:type="spellStart"/>
-      <w:r>
-        <w:t>name</w:t>
+        <w:t xml:space="preserve">IMPORTANT: </w:t>
+      </w:r>
+      <w:r>
+        <w:t xml:space="preserve">The IP </w:t>
+      </w:r>
+      <w:proofErr w:type="spellStart"/>
+      <w:r>
+        <w:t>management</w:t>
+      </w:r>
+      <w:proofErr w:type="spellEnd"/>
+      <w:r>
+        <w:t xml:space="preserve"> </w:t>
+      </w:r>
+      <w:proofErr w:type="spellStart"/>
+      <w:r>
+        <w:t>server</w:t>
+      </w:r>
+      <w:proofErr w:type="spellEnd"/>
+      <w:r>
+        <w:t xml:space="preserve"> </w:t>
+      </w:r>
+      <w:proofErr w:type="spellStart"/>
+      <w:r>
+        <w:t>needs</w:t>
+      </w:r>
+      <w:proofErr w:type="spellEnd"/>
+      <w:r>
+        <w:t xml:space="preserve"> </w:t>
+      </w:r>
+      <w:proofErr w:type="spellStart"/>
+      <w:r>
+        <w:t>to</w:t>
+      </w:r>
+      <w:proofErr w:type="spellEnd"/>
+      <w:r>
+        <w:t xml:space="preserve"> </w:t>
+      </w:r>
+      <w:proofErr w:type="spellStart"/>
+      <w:r>
+        <w:t>be</w:t>
+      </w:r>
+      <w:proofErr w:type="spellEnd"/>
+      <w:r>
+        <w:t xml:space="preserve"> in </w:t>
+      </w:r>
+      <w:proofErr w:type="spellStart"/>
+      <w:r>
+        <w:t>the</w:t>
+      </w:r>
+      <w:proofErr w:type="spellEnd"/>
+      <w:r>
+        <w:t xml:space="preserve"> same </w:t>
+      </w:r>
+      <w:proofErr w:type="spellStart"/>
+      <w:r>
+        <w:t>subnet</w:t>
+      </w:r>
+      <w:proofErr w:type="spellEnd"/>
+      <w:r>
+        <w:t xml:space="preserve"> </w:t>
+      </w:r>
+      <w:proofErr w:type="spellStart"/>
+      <w:r>
+        <w:t>as</w:t>
+      </w:r>
+      <w:proofErr w:type="spellEnd"/>
+      <w:r>
+        <w:t xml:space="preserve"> </w:t>
+      </w:r>
+      <w:proofErr w:type="spellStart"/>
+      <w:r>
+        <w:t>the</w:t>
+      </w:r>
+      <w:proofErr w:type="spellEnd"/>
+      <w:r>
+        <w:t xml:space="preserve"> </w:t>
+      </w:r>
+      <w:proofErr w:type="spellStart"/>
+      <w:r>
+        <w:t>outlets</w:t>
       </w:r>
       <w:proofErr w:type="spellEnd"/>
       <w:r>
@@ -5789,20 +6885,395 @@
       </w:r>
       <w:proofErr w:type="spellStart"/>
       <w:r>
-        <w:t>description</w:t>
-      </w:r>
-      <w:proofErr w:type="spellEnd"/>
-      <w:r>
-        <w:t xml:space="preserve"> etc.</w:t>
-      </w:r>
-    </w:p>
-    <w:p>
-      <w:pPr>
-        <w:pStyle w:val="normal0"/>
-      </w:pPr>
-      <w:r>
-        <w:tab/>
-      </w:r>
+        <w:t>otherwise</w:t>
+      </w:r>
+      <w:proofErr w:type="spellEnd"/>
+      <w:r>
+        <w:t xml:space="preserve"> </w:t>
+      </w:r>
+      <w:proofErr w:type="spellStart"/>
+      <w:r>
+        <w:t>the</w:t>
+      </w:r>
+      <w:proofErr w:type="spellEnd"/>
+      <w:r>
+        <w:t xml:space="preserve"> </w:t>
+      </w:r>
+      <w:proofErr w:type="spellStart"/>
+      <w:r>
+        <w:t>communication</w:t>
+      </w:r>
+      <w:proofErr w:type="spellEnd"/>
+      <w:r>
+        <w:t xml:space="preserve"> will </w:t>
+      </w:r>
+      <w:proofErr w:type="spellStart"/>
+      <w:r>
+        <w:t>be</w:t>
+      </w:r>
+      <w:proofErr w:type="spellEnd"/>
+      <w:r>
+        <w:t xml:space="preserve"> </w:t>
+      </w:r>
+      <w:proofErr w:type="spellStart"/>
+      <w:r>
+        <w:t>blocked</w:t>
+      </w:r>
+      <w:proofErr w:type="spellEnd"/>
+      <w:r>
+        <w:t xml:space="preserve"> </w:t>
+      </w:r>
+      <w:proofErr w:type="spellStart"/>
+      <w:r>
+        <w:t>by</w:t>
+      </w:r>
+      <w:proofErr w:type="spellEnd"/>
+      <w:r>
+        <w:t xml:space="preserve"> </w:t>
+      </w:r>
+      <w:proofErr w:type="spellStart"/>
+      <w:r>
+        <w:t>the</w:t>
+      </w:r>
+      <w:proofErr w:type="spellEnd"/>
+      <w:r>
+        <w:t xml:space="preserve"> Aalto </w:t>
+      </w:r>
+      <w:proofErr w:type="spellStart"/>
+      <w:r>
+        <w:t>firewall</w:t>
+      </w:r>
+      <w:proofErr w:type="spellEnd"/>
+      <w:r>
+        <w:t xml:space="preserve">. </w:t>
+      </w:r>
+      <w:proofErr w:type="spellStart"/>
+      <w:r>
+        <w:t>If</w:t>
+      </w:r>
+      <w:proofErr w:type="spellEnd"/>
+      <w:r>
+        <w:t xml:space="preserve"> </w:t>
+      </w:r>
+      <w:proofErr w:type="spellStart"/>
+      <w:r>
+        <w:t>you</w:t>
+      </w:r>
+      <w:proofErr w:type="spellEnd"/>
+      <w:r>
+        <w:t xml:space="preserve"> </w:t>
+      </w:r>
+      <w:proofErr w:type="spellStart"/>
+      <w:r>
+        <w:t>face</w:t>
+      </w:r>
+      <w:proofErr w:type="spellEnd"/>
+      <w:r>
+        <w:t xml:space="preserve"> </w:t>
+      </w:r>
+      <w:proofErr w:type="spellStart"/>
+      <w:r>
+        <w:t>any</w:t>
+      </w:r>
+      <w:proofErr w:type="spellEnd"/>
+      <w:r>
+        <w:t xml:space="preserve"> </w:t>
+      </w:r>
+      <w:proofErr w:type="spellStart"/>
+      <w:r>
+        <w:t>problems</w:t>
+      </w:r>
+      <w:proofErr w:type="spellEnd"/>
+      <w:r>
+        <w:t xml:space="preserve">, </w:t>
+      </w:r>
+      <w:proofErr w:type="spellStart"/>
+      <w:r>
+        <w:t>consider</w:t>
+      </w:r>
+      <w:proofErr w:type="spellEnd"/>
+      <w:r>
+        <w:t xml:space="preserve"> </w:t>
+      </w:r>
+      <w:proofErr w:type="spellStart"/>
+      <w:r>
+        <w:t>asking</w:t>
+      </w:r>
+      <w:proofErr w:type="spellEnd"/>
+      <w:r>
+        <w:t xml:space="preserve"> </w:t>
+      </w:r>
+      <w:proofErr w:type="spellStart"/>
+      <w:r>
+        <w:t>the</w:t>
+      </w:r>
+      <w:proofErr w:type="spellEnd"/>
+      <w:r>
+        <w:t xml:space="preserve"> IT </w:t>
+      </w:r>
+      <w:proofErr w:type="spellStart"/>
+      <w:r>
+        <w:t>guys</w:t>
+      </w:r>
+      <w:proofErr w:type="spellEnd"/>
+      <w:r>
+        <w:t>.</w:t>
+      </w:r>
+      <w:r>
+        <w:br/>
+      </w:r>
+      <w:r>
+        <w:rPr>
+          <w:b/>
+        </w:rPr>
+        <w:t>================================================================</w:t>
+      </w:r>
+      <w:r>
+        <w:br/>
+      </w:r>
+    </w:p>
+    <w:p>
+      <w:pPr>
+        <w:pStyle w:val="normal0"/>
+        <w:numPr>
+          <w:ilvl w:val="0"/>
+          <w:numId w:val="3"/>
+        </w:numPr>
+        <w:ind w:hanging="360"/>
+        <w:contextualSpacing/>
+      </w:pPr>
+      <w:r>
+        <w:t xml:space="preserve">On </w:t>
+      </w:r>
+      <w:proofErr w:type="spellStart"/>
+      <w:r>
+        <w:t>every</w:t>
+      </w:r>
+      <w:proofErr w:type="spellEnd"/>
+      <w:r>
+        <w:t xml:space="preserve"> </w:t>
+      </w:r>
+      <w:proofErr w:type="spellStart"/>
+      <w:r>
+        <w:t>new</w:t>
+      </w:r>
+      <w:proofErr w:type="spellEnd"/>
+      <w:r>
+        <w:t xml:space="preserve"> </w:t>
+      </w:r>
+      <w:proofErr w:type="spellStart"/>
+      <w:r>
+        <w:t>plug</w:t>
+      </w:r>
+      <w:proofErr w:type="spellEnd"/>
+      <w:r>
+        <w:t xml:space="preserve">, </w:t>
+      </w:r>
+      <w:proofErr w:type="spellStart"/>
+      <w:r>
+        <w:t>you</w:t>
+      </w:r>
+      <w:proofErr w:type="spellEnd"/>
+      <w:r>
+        <w:t xml:space="preserve"> </w:t>
+      </w:r>
+      <w:proofErr w:type="spellStart"/>
+      <w:r>
+        <w:t>should</w:t>
+      </w:r>
+      <w:proofErr w:type="spellEnd"/>
+      <w:r>
+        <w:t xml:space="preserve"> </w:t>
+      </w:r>
+      <w:proofErr w:type="spellStart"/>
+      <w:r>
+        <w:t>print</w:t>
+      </w:r>
+      <w:proofErr w:type="spellEnd"/>
+      <w:r>
+        <w:t xml:space="preserve"> </w:t>
+      </w:r>
+      <w:proofErr w:type="spellStart"/>
+      <w:r>
+        <w:t>its</w:t>
+      </w:r>
+      <w:proofErr w:type="spellEnd"/>
+      <w:r>
+        <w:t xml:space="preserve"> MAC </w:t>
+      </w:r>
+      <w:proofErr w:type="spellStart"/>
+      <w:r>
+        <w:t>address</w:t>
+      </w:r>
+      <w:proofErr w:type="spellEnd"/>
+      <w:r>
+        <w:t xml:space="preserve"> </w:t>
+      </w:r>
+      <w:proofErr w:type="spellStart"/>
+      <w:r>
+        <w:t>to</w:t>
+      </w:r>
+      <w:proofErr w:type="spellEnd"/>
+      <w:r>
+        <w:t xml:space="preserve"> </w:t>
+      </w:r>
+      <w:proofErr w:type="spellStart"/>
+      <w:r>
+        <w:t>identify</w:t>
+      </w:r>
+      <w:proofErr w:type="spellEnd"/>
+      <w:r>
+        <w:t xml:space="preserve"> </w:t>
+      </w:r>
+      <w:proofErr w:type="spellStart"/>
+      <w:r>
+        <w:t>them</w:t>
+      </w:r>
+      <w:proofErr w:type="spellEnd"/>
+      <w:r>
+        <w:t xml:space="preserve">. </w:t>
+      </w:r>
+      <w:proofErr w:type="spellStart"/>
+      <w:r>
+        <w:t>By</w:t>
+      </w:r>
+      <w:proofErr w:type="spellEnd"/>
+      <w:r>
+        <w:t xml:space="preserve"> </w:t>
+      </w:r>
+      <w:proofErr w:type="spellStart"/>
+      <w:r>
+        <w:t>now</w:t>
+      </w:r>
+      <w:proofErr w:type="spellEnd"/>
+      <w:r>
+        <w:t xml:space="preserve">, </w:t>
+      </w:r>
+      <w:proofErr w:type="spellStart"/>
+      <w:r>
+        <w:t>the</w:t>
+      </w:r>
+      <w:proofErr w:type="spellEnd"/>
+      <w:r>
+        <w:t xml:space="preserve"> MAC </w:t>
+      </w:r>
+      <w:proofErr w:type="spellStart"/>
+      <w:r>
+        <w:t>addresses</w:t>
+      </w:r>
+      <w:proofErr w:type="spellEnd"/>
+      <w:r>
+        <w:t xml:space="preserve"> </w:t>
+      </w:r>
+      <w:proofErr w:type="spellStart"/>
+      <w:r>
+        <w:t>are</w:t>
+      </w:r>
+      <w:proofErr w:type="spellEnd"/>
+      <w:r>
+        <w:t xml:space="preserve"> just </w:t>
+      </w:r>
+      <w:proofErr w:type="spellStart"/>
+      <w:r>
+        <w:t>printed</w:t>
+      </w:r>
+      <w:proofErr w:type="spellEnd"/>
+      <w:r>
+        <w:t xml:space="preserve"> </w:t>
+      </w:r>
+      <w:proofErr w:type="spellStart"/>
+      <w:r>
+        <w:t>and</w:t>
+      </w:r>
+      <w:proofErr w:type="spellEnd"/>
+      <w:r>
+        <w:t xml:space="preserve"> </w:t>
+      </w:r>
+      <w:proofErr w:type="spellStart"/>
+      <w:r>
+        <w:t>fixed</w:t>
+      </w:r>
+      <w:proofErr w:type="spellEnd"/>
+      <w:r>
+        <w:t xml:space="preserve"> </w:t>
+      </w:r>
+      <w:proofErr w:type="spellStart"/>
+      <w:r>
+        <w:t>with</w:t>
+      </w:r>
+      <w:proofErr w:type="spellEnd"/>
+      <w:r>
+        <w:t xml:space="preserve"> </w:t>
+      </w:r>
+      <w:proofErr w:type="spellStart"/>
+      <w:r>
+        <w:t>scotch</w:t>
+      </w:r>
+      <w:proofErr w:type="spellEnd"/>
+      <w:r>
+        <w:t xml:space="preserve"> </w:t>
+      </w:r>
+      <w:proofErr w:type="spellStart"/>
+      <w:r>
+        <w:t>tape</w:t>
+      </w:r>
+      <w:proofErr w:type="spellEnd"/>
+      <w:r>
+        <w:t xml:space="preserve">. The </w:t>
+      </w:r>
+      <w:proofErr w:type="spellStart"/>
+      <w:r>
+        <w:t>font</w:t>
+      </w:r>
+      <w:proofErr w:type="spellEnd"/>
+      <w:r>
+        <w:t xml:space="preserve"> type </w:t>
+      </w:r>
+      <w:proofErr w:type="spellStart"/>
+      <w:r>
+        <w:t>is</w:t>
+      </w:r>
+      <w:proofErr w:type="spellEnd"/>
+      <w:r>
+        <w:t xml:space="preserve"> </w:t>
+      </w:r>
+      <w:proofErr w:type="spellStart"/>
+      <w:r>
+        <w:t>Bitstream</w:t>
+      </w:r>
+      <w:proofErr w:type="spellEnd"/>
+      <w:r>
+        <w:t xml:space="preserve"> Vera Sans Mono, </w:t>
+      </w:r>
+      <w:proofErr w:type="spellStart"/>
+      <w:r>
+        <w:t>size</w:t>
+      </w:r>
+      <w:proofErr w:type="spellEnd"/>
+      <w:r>
+        <w:t xml:space="preserve"> 13, </w:t>
+      </w:r>
+      <w:proofErr w:type="spellStart"/>
+      <w:r>
+        <w:t>bold</w:t>
+      </w:r>
+      <w:proofErr w:type="spellEnd"/>
+      <w:r>
+        <w:t>.</w:t>
+      </w:r>
+      <w:r>
+        <w:br/>
+      </w:r>
+    </w:p>
+    <w:p>
+      <w:pPr>
+        <w:pStyle w:val="normal0"/>
+      </w:pPr>
+    </w:p>
+    <w:p>
+      <w:pPr>
+        <w:pStyle w:val="normal0"/>
+      </w:pPr>
     </w:p>
     <w:sectPr>
       <w:pgSz w:w="11909" w:h="16834"/>

</xml_diff>